<commit_message>
dataset size 2000+ for three cloud providers - sentimental analysis
</commit_message>
<xml_diff>
--- a/FinalProject.docx
+++ b/FinalProject.docx
@@ -2070,7 +2070,7 @@
         <w:rPr>
           <w:rStyle w:val="VerbatimChar"/>
         </w:rPr>
-        <w:t xml:space="preserve">## [1] Good read. Thank you @satyanadella for your vision in expanding @Microsoft's partnership with @DellTech to deliver a fully native, supported, and certified @VMware cloud infrastructure @Azure.\nhttps://t.co/ESIJLr2Yun</w:t>
+        <w:t xml:space="preserve">## [1] Understand the physical structure of #Azure infrastructure, redundancies, and service level agreements for your #apps. Learn more: https://t.co/64iuiRzx2S</w:t>
       </w:r>
       <w:r>
         <w:br w:type="textWrapping"/>
@@ -2079,7 +2079,7 @@
         <w:rPr>
           <w:rStyle w:val="VerbatimChar"/>
         </w:rPr>
-        <w:t xml:space="preserve">## 1097 Levels: "...I'm excited to see how companies are using #tech to better serve their customers. The @StarbucksUK 'bean-to-cup' initiative is a powerful example of this..." @Microsoft's @JP_Courtois on #Starbucks' use of @Azure, #IoT and #blockchain. Read more:  https://t.co/qmlfoWfjGc https://t.co/la6moRgf59 ...</w:t>
+        <w:t xml:space="preserve">## 2165 Levels: '@Microsoft Releases @Ethereum App Development Kit for @Azure #Cloud - @CoinDesk https://t.co/BehDxjfdBX #blockchain #multicloud #cryptocurrency ...</w:t>
       </w:r>
     </w:p>
     <w:p>
@@ -2131,7 +2131,7 @@
         <w:rPr>
           <w:rStyle w:val="VerbatimChar"/>
         </w:rPr>
-        <w:t xml:space="preserve">## [1] Amazon S3 Path Deprecation Plan - The Rest of the Story - https://t.co/0C3epGdui7 #AWS https://t.co/AchjydsQWz</w:t>
+        <w:t xml:space="preserve">## [1] Increasing access to blockchain and ledger databases - #aws #allthingsdistributed  https://t.co/w4FoZGRWT5</w:t>
       </w:r>
       <w:r>
         <w:br w:type="textWrapping"/>
@@ -2140,7 +2140,7 @@
         <w:rPr>
           <w:rStyle w:val="VerbatimChar"/>
         </w:rPr>
-        <w:t xml:space="preserve">## 843 Levels: 'Rackspace have worked with our DevOps engineers to look at our current infrastructure and ways in which we can optimise that infrastructure to be more efficient.'\n\nhttps://t.co/NeSpzz7uhV\n\n#AWS #Scalable #Technology #Enterprise #Intranet ...</w:t>
+        <w:t xml:space="preserve">## 2155 Levels: 'Rackspace have worked with our DevOps engineers to look at our current infrastructure and ways in which we can optimise that infrastructure to be more efficient.'\n\nhttps://t.co/NeSpzz7uhV\n\n#AWS #Scalable #Technology #Enterprise #Intranet ...</w:t>
       </w:r>
     </w:p>
     <w:p>
@@ -2192,7 +2192,7 @@
         <w:rPr>
           <w:rStyle w:val="VerbatimChar"/>
         </w:rPr>
-        <w:t xml:space="preserve">## [1] Introducing Chrome Browser Cloud Management, a central location for admins to view and manage #Chrome Browser policies, settings and installed extensions. Learn more &lt;U+2193&gt; https://t.co/KGHB21Fsmh</w:t>
+        <w:t xml:space="preserve">## [1] I always worry that Google is actively harming its, say, @googlecloud adoption with all these shutdowns. I wonder how many users know/trust which Cloud/etc products are "GA" (promise to not shut down for N years). Maybe ton of brands is the answer? https://t.co/0pchmsOr0z</w:t>
       </w:r>
       <w:r>
         <w:br w:type="textWrapping"/>
@@ -2201,7 +2201,7 @@
         <w:rPr>
           <w:rStyle w:val="VerbatimChar"/>
         </w:rPr>
-        <w:t xml:space="preserve">## 1094 Levels: 'Cyan'-ara to boring data sets in Sheets! Take a look at how to give your data a fresh new look, along with 26 other useful features in this article from @FastCompany: https://t.co/CvtT8xKadh @gsuite https://t.co/Pi7qxDHJ9v ...</w:t>
+        <w:t xml:space="preserve">## 2170 Levels: 'Cyan'-ara to boring data sets in Sheets! Take a look at how to give your data a fresh new look, along with 26 other useful features in this article from @FastCompany: https://t.co/CvtT8xKadh @gsuite https://t.co/Pi7qxDHJ9v ...</w:t>
       </w:r>
     </w:p>
     <w:p>
@@ -3913,7 +3913,7 @@
         <w:rPr>
           <w:rStyle w:val="VerbatimChar"/>
         </w:rPr>
-        <w:t xml:space="preserve">## [1] "Good read Thank you satyanadella for your vision in expanding Microsoft s partnership with DellTech to deliver a fully native supported and certified VMware cloud infrastructure Azure "</w:t>
+        <w:t xml:space="preserve">## [1] "Understand the physical structure of Azure infrastructure redundancies and service level agreements for your apps Learn more "</w:t>
       </w:r>
     </w:p>
     <w:p>
@@ -3965,7 +3965,7 @@
         <w:rPr>
           <w:rStyle w:val="VerbatimChar"/>
         </w:rPr>
-        <w:t xml:space="preserve">## [1] "Amazon S Path Deprecation Plan The Rest of the Story "</w:t>
+        <w:t xml:space="preserve">## [1] "Increasing access to blockchain and ledger databases aws allthingsdistributed "</w:t>
       </w:r>
     </w:p>
     <w:p>
@@ -4017,7 +4017,7 @@
         <w:rPr>
           <w:rStyle w:val="VerbatimChar"/>
         </w:rPr>
-        <w:t xml:space="preserve">## [1] "Introducing Chrome Browser Cloud Management a central location for admins to view and manage Chrome Browser policies settings and installed extensions Learn more U "</w:t>
+        <w:t xml:space="preserve">## [1] "I always worry that Google is actively harming its say googlecloud adoption with all these shutdowns I wonder how many users know trust which Cloud etc products are GA promise to not shut down for N years Maybe ton of brands is the answer "</w:t>
       </w:r>
     </w:p>
     <w:p>
@@ -4186,7 +4186,7 @@
         <w:rPr>
           <w:rStyle w:val="VerbatimChar"/>
         </w:rPr>
-        <w:t xml:space="preserve">##     word</w:t>
+        <w:t xml:space="preserve">##           word</w:t>
       </w:r>
       <w:r>
         <w:br w:type="textWrapping"/>
@@ -4195,7 +4195,7 @@
         <w:rPr>
           <w:rStyle w:val="VerbatimChar"/>
         </w:rPr>
-        <w:t xml:space="preserve">## 1   good</w:t>
+        <w:t xml:space="preserve">## 1   understand</w:t>
       </w:r>
       <w:r>
         <w:br w:type="textWrapping"/>
@@ -4204,7 +4204,7 @@
         <w:rPr>
           <w:rStyle w:val="VerbatimChar"/>
         </w:rPr>
-        <w:t xml:space="preserve">## 1.1 read</w:t>
+        <w:t xml:space="preserve">## 1.1        the</w:t>
       </w:r>
     </w:p>
     <w:p>
@@ -4352,7 +4352,7 @@
         <w:rPr>
           <w:rStyle w:val="VerbatimChar"/>
         </w:rPr>
-        <w:t xml:space="preserve">##       word</w:t>
+        <w:t xml:space="preserve">##           word</w:t>
       </w:r>
       <w:r>
         <w:br w:type="textWrapping"/>
@@ -4361,7 +4361,7 @@
         <w:rPr>
           <w:rStyle w:val="VerbatimChar"/>
         </w:rPr>
-        <w:t xml:space="preserve">## 1   amazon</w:t>
+        <w:t xml:space="preserve">## 1   increasing</w:t>
       </w:r>
       <w:r>
         <w:br w:type="textWrapping"/>
@@ -4370,7 +4370,7 @@
         <w:rPr>
           <w:rStyle w:val="VerbatimChar"/>
         </w:rPr>
-        <w:t xml:space="preserve">## 1.1      s</w:t>
+        <w:t xml:space="preserve">## 1.1     access</w:t>
       </w:r>
     </w:p>
     <w:p>
@@ -4518,7 +4518,7 @@
         <w:rPr>
           <w:rStyle w:val="VerbatimChar"/>
         </w:rPr>
-        <w:t xml:space="preserve">##            word</w:t>
+        <w:t xml:space="preserve">##       word</w:t>
       </w:r>
       <w:r>
         <w:br w:type="textWrapping"/>
@@ -4527,7 +4527,7 @@
         <w:rPr>
           <w:rStyle w:val="VerbatimChar"/>
         </w:rPr>
-        <w:t xml:space="preserve">## 1   introducing</w:t>
+        <w:t xml:space="preserve">## 1        i</w:t>
       </w:r>
       <w:r>
         <w:br w:type="textWrapping"/>
@@ -4536,7 +4536,7 @@
         <w:rPr>
           <w:rStyle w:val="VerbatimChar"/>
         </w:rPr>
-        <w:t xml:space="preserve">## 1.1      chrome</w:t>
+        <w:t xml:space="preserve">## 1.1 always</w:t>
       </w:r>
     </w:p>
     <w:p>
@@ -6065,7 +6065,7 @@
         <w:rPr>
           <w:rStyle w:val="VerbatimChar"/>
         </w:rPr>
-        <w:t xml:space="preserve">## [1] 21390</w:t>
+        <w:t xml:space="preserve">## [1] 40203</w:t>
       </w:r>
     </w:p>
     <w:p>
@@ -6093,7 +6093,7 @@
         <w:rPr>
           <w:rStyle w:val="VerbatimChar"/>
         </w:rPr>
-        <w:t xml:space="preserve">## [1] 16814</w:t>
+        <w:t xml:space="preserve">## [1] 41355</w:t>
       </w:r>
     </w:p>
     <w:p>
@@ -6121,7 +6121,7 @@
         <w:rPr>
           <w:rStyle w:val="VerbatimChar"/>
         </w:rPr>
-        <w:t xml:space="preserve">## [1] 25074</w:t>
+        <w:t xml:space="preserve">## [1] 48609</w:t>
       </w:r>
     </w:p>
     <w:p>
@@ -6350,7 +6350,7 @@
         <w:rPr>
           <w:rStyle w:val="VerbatimChar"/>
         </w:rPr>
-        <w:t xml:space="preserve">## [1] 11553</w:t>
+        <w:t xml:space="preserve">## [1] 21031</w:t>
       </w:r>
     </w:p>
     <w:p>
@@ -6378,7 +6378,7 @@
         <w:rPr>
           <w:rStyle w:val="VerbatimChar"/>
         </w:rPr>
-        <w:t xml:space="preserve">## [1] 9754</w:t>
+        <w:t xml:space="preserve">## [1] 24091</w:t>
       </w:r>
     </w:p>
     <w:p>
@@ -6406,7 +6406,7 @@
         <w:rPr>
           <w:rStyle w:val="VerbatimChar"/>
         </w:rPr>
-        <w:t xml:space="preserve">## [1] 13267</w:t>
+        <w:t xml:space="preserve">## [1] 25751</w:t>
       </w:r>
     </w:p>
     <w:p>

</xml_diff>